<commit_message>
Sprint 2 notes update 2
</commit_message>
<xml_diff>
--- a/Project Documentation/Sprint 2 notes - Mimi.docx
+++ b/Project Documentation/Sprint 2 notes - Mimi.docx
@@ -224,6 +224,117 @@
           <w:lang w:val="hr-HR"/>
         </w:rPr>
         <w:t xml:space="preserve"> Created the funcionality for determining the order of Players in a list of Players.</w:t>
+      </w:r>
+    </w:p>
+    <w:p>
+      <w:pPr>
+        <w:spacing w:after="0" w:line="240" w:lineRule="auto"/>
+        <w:rPr>
+          <w:lang w:val="hr-HR"/>
+        </w:rPr>
+      </w:pPr>
+    </w:p>
+    <w:p>
+      <w:pPr>
+        <w:spacing w:after="0" w:line="240" w:lineRule="auto"/>
+        <w:rPr>
+          <w:lang w:val="hr-HR"/>
+        </w:rPr>
+      </w:pPr>
+      <w:r>
+        <w:rPr>
+          <w:b/>
+          <w:lang w:val="hr-HR"/>
+        </w:rPr>
+        <w:t>Day 3</w:t>
+      </w:r>
+    </w:p>
+    <w:p>
+      <w:pPr>
+        <w:spacing w:after="0" w:line="240" w:lineRule="auto"/>
+        <w:rPr>
+          <w:lang w:val="hr-HR"/>
+        </w:rPr>
+      </w:pPr>
+      <w:r>
+        <w:rPr>
+          <w:lang w:val="hr-HR"/>
+        </w:rPr>
+        <w:t xml:space="preserve">The Player Order and Map Selection has been implemented fully in our code. It took way longer than we have anticipated. The logic started to get really complicated and debugging got harder and inevitable. </w:t>
+      </w:r>
+    </w:p>
+    <w:p>
+      <w:pPr>
+        <w:spacing w:after="0" w:line="240" w:lineRule="auto"/>
+        <w:rPr>
+          <w:lang w:val="hr-HR"/>
+        </w:rPr>
+      </w:pPr>
+    </w:p>
+    <w:p>
+      <w:pPr>
+        <w:spacing w:after="0" w:line="240" w:lineRule="auto"/>
+        <w:rPr>
+          <w:b/>
+          <w:lang w:val="hr-HR"/>
+        </w:rPr>
+      </w:pPr>
+      <w:r>
+        <w:rPr>
+          <w:b/>
+          <w:lang w:val="hr-HR"/>
+        </w:rPr>
+        <w:t>Day 4</w:t>
+      </w:r>
+    </w:p>
+    <w:p>
+      <w:pPr>
+        <w:spacing w:after="0" w:line="240" w:lineRule="auto"/>
+        <w:rPr>
+          <w:lang w:val="hr-HR"/>
+        </w:rPr>
+      </w:pPr>
+      <w:r>
+        <w:rPr>
+          <w:lang w:val="hr-HR"/>
+        </w:rPr>
+        <w:t xml:space="preserve">As a group we have decided that the first version of the game might be too complicated to implement after all, so we </w:t>
+      </w:r>
+      <w:r>
+        <w:rPr>
+          <w:lang w:val="hr-HR"/>
+        </w:rPr>
+        <w:t>agreed to</w:t>
+      </w:r>
+      <w:r>
+        <w:rPr>
+          <w:lang w:val="hr-HR"/>
+        </w:rPr>
+        <w:t xml:space="preserve"> make a simpler version while continued working on the more complicated version at the same time. </w:t>
+      </w:r>
+      <w:r>
+        <w:rPr>
+          <w:lang w:val="hr-HR"/>
+        </w:rPr>
+        <w:t>Our</w:t>
+      </w:r>
+      <w:r>
+        <w:rPr>
+          <w:lang w:val="hr-HR"/>
+        </w:rPr>
+        <w:t xml:space="preserve"> domain model</w:t>
+      </w:r>
+      <w:r>
+        <w:rPr>
+          <w:lang w:val="hr-HR"/>
+        </w:rPr>
+        <w:t xml:space="preserve"> has been simplified, we are keeping only the Starting round, without the other two and we are dropping the map</w:t>
+      </w:r>
+      <w:r>
+        <w:rPr>
+          <w:lang w:val="hr-HR"/>
+        </w:rPr>
+        <w:t>, refactored the necessary code.</w:t>
       </w:r>
       <w:bookmarkStart w:id="0" w:name="_GoBack"/>
       <w:bookmarkEnd w:id="0"/>

</xml_diff>

<commit_message>
Sprint 2 notes update 3
</commit_message>
<xml_diff>
--- a/Project Documentation/Sprint 2 notes - Mimi.docx
+++ b/Project Documentation/Sprint 2 notes - Mimi.docx
@@ -336,8 +336,71 @@
         </w:rPr>
         <w:t>, refactored the necessary code.</w:t>
       </w:r>
+      <w:r>
+        <w:rPr>
+          <w:lang w:val="hr-HR"/>
+        </w:rPr>
+        <w:t xml:space="preserve"> Having trouble with updating our Burndown chart because we chose to do the simpler version so a lot of the User stories will be dropped/changed.</w:t>
+      </w:r>
+    </w:p>
+    <w:p>
+      <w:pPr>
+        <w:spacing w:after="0" w:line="240" w:lineRule="auto"/>
+        <w:rPr>
+          <w:b/>
+          <w:lang w:val="hr-HR"/>
+        </w:rPr>
+      </w:pPr>
+    </w:p>
+    <w:p>
+      <w:pPr>
+        <w:spacing w:after="0" w:line="240" w:lineRule="auto"/>
+        <w:rPr>
+          <w:b/>
+          <w:lang w:val="hr-HR"/>
+        </w:rPr>
+      </w:pPr>
+      <w:r>
+        <w:rPr>
+          <w:b/>
+          <w:lang w:val="hr-HR"/>
+        </w:rPr>
+        <w:t>Day 5</w:t>
+      </w:r>
+    </w:p>
+    <w:p>
+      <w:pPr>
+        <w:spacing w:after="0" w:line="240" w:lineRule="auto"/>
+        <w:rPr>
+          <w:lang w:val="hr-HR"/>
+        </w:rPr>
+      </w:pPr>
+      <w:r>
+        <w:rPr>
+          <w:lang w:val="hr-HR"/>
+        </w:rPr>
+        <w:t>Writing methods to switch to the next question but staying on the same WinForm because it is faster and preview is better. Figuring out how to implement and show the round winner. Still now sure how to update the Burndo</w:t>
+      </w:r>
       <w:bookmarkStart w:id="0" w:name="_GoBack"/>
       <w:bookmarkEnd w:id="0"/>
+      <w:r>
+        <w:rPr>
+          <w:lang w:val="hr-HR"/>
+        </w:rPr>
+        <w:t>wn chart.</w:t>
+      </w:r>
+      <w:r>
+        <w:rPr>
+          <w:lang w:val="hr-HR"/>
+        </w:rPr>
+        <w:t xml:space="preserve"> </w:t>
+      </w:r>
+      <w:r>
+        <w:rPr>
+          <w:lang w:val="hr-HR"/>
+        </w:rPr>
+        <w:t>Round winner implemented.</w:t>
+      </w:r>
     </w:p>
     <w:sectPr>
       <w:pgSz w:w="11906" w:h="16838"/>

</xml_diff>